<commit_message>
corrected spelling of "encoding"
</commit_message>
<xml_diff>
--- a/Reports/Final Project Topic/1.0_Final Project Proposed Topic.docx
+++ b/Reports/Final Project Topic/1.0_Final Project Proposed Topic.docx
@@ -992,7 +992,6 @@
           <w:sz w:val="24"/>
           <w:szCs w:val="24"/>
         </w:rPr>
-        <w:lastRenderedPageBreak/>
         <w:t>4.   Expectations</w:t>
       </w:r>
     </w:p>
@@ -1025,6 +1024,7 @@
           <w:sz w:val="24"/>
           <w:szCs w:val="24"/>
         </w:rPr>
+        <w:lastRenderedPageBreak/>
         <w:t>Development of a high-performing CNN model tailored for brain tumor classification.</w:t>
       </w:r>
     </w:p>
@@ -1149,23 +1149,47 @@
           <w:rFonts w:ascii="Times New Roman" w:hAnsi="Times New Roman" w:cs="Times New Roman"/>
           <w:b/>
           <w:bCs/>
+          <w:sz w:val="24"/>
+          <w:szCs w:val="24"/>
+        </w:rPr>
+        <w:t xml:space="preserve">5. Project Process and Design </w:t>
+      </w:r>
+    </w:p>
+    <w:p>
+      <w:pPr>
+        <w:pStyle w:val="ListParagraph"/>
+        <w:ind w:left="360"/>
+        <w:jc w:val="both"/>
+        <w:rPr>
+          <w:rFonts w:ascii="Times New Roman" w:hAnsi="Times New Roman" w:cs="Times New Roman"/>
+          <w:b/>
+          <w:bCs/>
+          <w:sz w:val="24"/>
+          <w:szCs w:val="24"/>
+        </w:rPr>
+      </w:pPr>
+      <w:r>
+        <w:rPr>
+          <w:rFonts w:ascii="Times New Roman" w:hAnsi="Times New Roman" w:cs="Times New Roman"/>
+          <w:b/>
+          <w:bCs/>
           <w:noProof/>
           <w:sz w:val="24"/>
           <w:szCs w:val="24"/>
         </w:rPr>
         <w:drawing>
-          <wp:anchor distT="0" distB="0" distL="114300" distR="114300" simplePos="0" relativeHeight="251658752" behindDoc="0" locked="0" layoutInCell="1" allowOverlap="1" wp14:anchorId="227070A5" wp14:editId="248CCBE5">
+          <wp:anchor distT="0" distB="0" distL="114300" distR="114300" simplePos="0" relativeHeight="251658240" behindDoc="0" locked="0" layoutInCell="1" allowOverlap="1" wp14:anchorId="25B4D0A7" wp14:editId="621E2CEC">
             <wp:simplePos x="0" y="0"/>
-            <wp:positionH relativeFrom="column">
-              <wp:posOffset>448250</wp:posOffset>
+            <wp:positionH relativeFrom="margin">
+              <wp:align>center</wp:align>
             </wp:positionH>
             <wp:positionV relativeFrom="paragraph">
-              <wp:posOffset>276860</wp:posOffset>
+              <wp:posOffset>246656</wp:posOffset>
             </wp:positionV>
-            <wp:extent cx="5046345" cy="5080635"/>
+            <wp:extent cx="4994275" cy="4918710"/>
             <wp:effectExtent l="0" t="0" r="0" b="0"/>
-            <wp:wrapTopAndBottom/>
-            <wp:docPr id="998409558" name="Picture 1" descr="A diagram of a method"/>
+            <wp:wrapSquare wrapText="bothSides"/>
+            <wp:docPr id="1553456758" name="Picture 1"/>
             <wp:cNvGraphicFramePr>
               <a:graphicFrameLocks xmlns:a="http://schemas.openxmlformats.org/drawingml/2006/main" noChangeAspect="1"/>
             </wp:cNvGraphicFramePr>
@@ -1173,8 +1197,10 @@
               <a:graphicData uri="http://schemas.openxmlformats.org/drawingml/2006/picture">
                 <pic:pic xmlns:pic="http://schemas.openxmlformats.org/drawingml/2006/picture">
                   <pic:nvPicPr>
-                    <pic:cNvPr id="998409558" name="Picture 1" descr="A diagram of a method"/>
-                    <pic:cNvPicPr/>
+                    <pic:cNvPr id="0" name="Picture 1"/>
+                    <pic:cNvPicPr>
+                      <a:picLocks noChangeAspect="1" noChangeArrowheads="1"/>
+                    </pic:cNvPicPr>
                   </pic:nvPicPr>
                   <pic:blipFill>
                     <a:blip r:embed="rId5" cstate="print">
@@ -1184,18 +1210,23 @@
                         </a:ext>
                       </a:extLst>
                     </a:blip>
+                    <a:srcRect/>
                     <a:stretch>
                       <a:fillRect/>
                     </a:stretch>
                   </pic:blipFill>
-                  <pic:spPr>
+                  <pic:spPr bwMode="auto">
                     <a:xfrm>
                       <a:off x="0" y="0"/>
-                      <a:ext cx="5046345" cy="5080635"/>
+                      <a:ext cx="4994275" cy="4918710"/>
                     </a:xfrm>
                     <a:prstGeom prst="rect">
                       <a:avLst/>
                     </a:prstGeom>
+                    <a:noFill/>
+                    <a:ln>
+                      <a:noFill/>
+                    </a:ln>
                   </pic:spPr>
                 </pic:pic>
               </a:graphicData>
@@ -1209,50 +1240,27 @@
           </wp:anchor>
         </w:drawing>
       </w:r>
-      <w:r>
-        <w:rPr>
-          <w:rFonts w:ascii="Times New Roman" w:hAnsi="Times New Roman" w:cs="Times New Roman"/>
-          <w:b/>
-          <w:bCs/>
-          <w:sz w:val="24"/>
-          <w:szCs w:val="24"/>
-        </w:rPr>
-        <w:t xml:space="preserve">5. Project Process and Design </w:t>
-      </w:r>
-    </w:p>
-    <w:p>
-      <w:pPr>
-        <w:pStyle w:val="ListParagraph"/>
-        <w:ind w:left="360"/>
-        <w:jc w:val="both"/>
-        <w:rPr>
-          <w:rFonts w:ascii="Times New Roman" w:hAnsi="Times New Roman" w:cs="Times New Roman"/>
-          <w:b/>
-          <w:bCs/>
-          <w:sz w:val="24"/>
-          <w:szCs w:val="24"/>
-        </w:rPr>
-      </w:pPr>
-    </w:p>
-    <w:p>
-      <w:pPr>
-        <w:jc w:val="both"/>
-        <w:rPr>
-          <w:rFonts w:ascii="Times New Roman" w:hAnsi="Times New Roman" w:cs="Times New Roman"/>
-          <w:b/>
-          <w:bCs/>
-          <w:sz w:val="24"/>
-          <w:szCs w:val="24"/>
-        </w:rPr>
-      </w:pPr>
-      <w:r>
-        <w:rPr>
-          <w:rFonts w:ascii="Times New Roman" w:hAnsi="Times New Roman" w:cs="Times New Roman"/>
-          <w:b/>
-          <w:bCs/>
-          <w:sz w:val="24"/>
-          <w:szCs w:val="24"/>
-        </w:rPr>
+    </w:p>
+    <w:p>
+      <w:pPr>
+        <w:jc w:val="both"/>
+        <w:rPr>
+          <w:rFonts w:ascii="Times New Roman" w:hAnsi="Times New Roman" w:cs="Times New Roman"/>
+          <w:b/>
+          <w:bCs/>
+          <w:sz w:val="24"/>
+          <w:szCs w:val="24"/>
+        </w:rPr>
+      </w:pPr>
+      <w:r>
+        <w:rPr>
+          <w:rFonts w:ascii="Times New Roman" w:hAnsi="Times New Roman" w:cs="Times New Roman"/>
+          <w:b/>
+          <w:bCs/>
+          <w:sz w:val="24"/>
+          <w:szCs w:val="24"/>
+        </w:rPr>
+        <w:lastRenderedPageBreak/>
         <w:t>References</w:t>
       </w:r>
     </w:p>

</xml_diff>